<commit_message>
Document final changes v2
</commit_message>
<xml_diff>
--- a/NegativeCyberNews Document.docx
+++ b/NegativeCyberNews Document.docx
@@ -1428,25 +1428,7 @@
           <w:sz w:val="28"/>
           <w:szCs w:val="28"/>
         </w:rPr>
-        <w:t>Table of Pictures….</w:t>
-      </w:r>
-      <w:r>
-        <w:rPr>
-          <w:b/>
-          <w:bCs/>
-          <w:sz w:val="28"/>
-          <w:szCs w:val="28"/>
-        </w:rPr>
-        <w:t>……………………………………………………</w:t>
-      </w:r>
-      <w:r>
-        <w:rPr>
-          <w:b/>
-          <w:bCs/>
-          <w:sz w:val="28"/>
-          <w:szCs w:val="28"/>
-        </w:rPr>
-        <w:t>23</w:t>
+        <w:t>Table of Pictures….……………………………………………………23</w:t>
       </w:r>
     </w:p>
     <w:p>
@@ -9227,24 +9209,14 @@
       <w:r>
         <w:t xml:space="preserve">Figure </w:t>
       </w:r>
-      <w:r>
-        <w:fldChar w:fldCharType="begin"/>
-      </w:r>
-      <w:r>
-        <w:instrText xml:space="preserve"> SEQ Figure \* ARABIC </w:instrText>
-      </w:r>
-      <w:r>
-        <w:fldChar w:fldCharType="separate"/>
-      </w:r>
-      <w:r>
-        <w:rPr>
-          <w:noProof/>
-        </w:rPr>
-        <w:t>10</w:t>
-      </w:r>
-      <w:r>
-        <w:fldChar w:fldCharType="end"/>
-      </w:r>
+      <w:fldSimple w:instr=" SEQ Figure \* ARABIC ">
+        <w:r>
+          <w:rPr>
+            <w:noProof/>
+          </w:rPr>
+          <w:t>10</w:t>
+        </w:r>
+      </w:fldSimple>
       <w:r>
         <w:rPr>
           <w:noProof/>
@@ -9329,24 +9301,14 @@
                             <w:r>
                               <w:t xml:space="preserve">Figure </w:t>
                             </w:r>
-                            <w:r>
-                              <w:fldChar w:fldCharType="begin"/>
-                            </w:r>
-                            <w:r>
-                              <w:instrText xml:space="preserve"> SEQ Figure \* ARABIC </w:instrText>
-                            </w:r>
-                            <w:r>
-                              <w:fldChar w:fldCharType="separate"/>
-                            </w:r>
-                            <w:r>
-                              <w:rPr>
-                                <w:noProof/>
-                              </w:rPr>
-                              <w:t>11</w:t>
-                            </w:r>
-                            <w:r>
-                              <w:fldChar w:fldCharType="end"/>
-                            </w:r>
+                            <w:fldSimple w:instr=" SEQ Figure \* ARABIC ">
+                              <w:r>
+                                <w:rPr>
+                                  <w:noProof/>
+                                </w:rPr>
+                                <w:t>11</w:t>
+                              </w:r>
+                            </w:fldSimple>
                             <w:r>
                               <w:rPr>
                                 <w:noProof/>
@@ -9399,24 +9361,14 @@
                       <w:r>
                         <w:t xml:space="preserve">Figure </w:t>
                       </w:r>
-                      <w:r>
-                        <w:fldChar w:fldCharType="begin"/>
-                      </w:r>
-                      <w:r>
-                        <w:instrText xml:space="preserve"> SEQ Figure \* ARABIC </w:instrText>
-                      </w:r>
-                      <w:r>
-                        <w:fldChar w:fldCharType="separate"/>
-                      </w:r>
-                      <w:r>
-                        <w:rPr>
-                          <w:noProof/>
-                        </w:rPr>
-                        <w:t>11</w:t>
-                      </w:r>
-                      <w:r>
-                        <w:fldChar w:fldCharType="end"/>
-                      </w:r>
+                      <w:fldSimple w:instr=" SEQ Figure \* ARABIC ">
+                        <w:r>
+                          <w:rPr>
+                            <w:noProof/>
+                          </w:rPr>
+                          <w:t>11</w:t>
+                        </w:r>
+                      </w:fldSimple>
                       <w:r>
                         <w:rPr>
                           <w:noProof/>
@@ -9593,24 +9545,14 @@
                             <w:r>
                               <w:t xml:space="preserve">Figure </w:t>
                             </w:r>
-                            <w:r>
-                              <w:fldChar w:fldCharType="begin"/>
-                            </w:r>
-                            <w:r>
-                              <w:instrText xml:space="preserve"> SEQ Figure \* ARABIC </w:instrText>
-                            </w:r>
-                            <w:r>
-                              <w:fldChar w:fldCharType="separate"/>
-                            </w:r>
-                            <w:r>
-                              <w:rPr>
-                                <w:noProof/>
-                              </w:rPr>
-                              <w:t>12</w:t>
-                            </w:r>
-                            <w:r>
-                              <w:fldChar w:fldCharType="end"/>
-                            </w:r>
+                            <w:fldSimple w:instr=" SEQ Figure \* ARABIC ">
+                              <w:r>
+                                <w:rPr>
+                                  <w:noProof/>
+                                </w:rPr>
+                                <w:t>12</w:t>
+                              </w:r>
+                            </w:fldSimple>
                             <w:r>
                               <w:t xml:space="preserve">. IP </w:t>
                             </w:r>
@@ -9662,24 +9604,14 @@
                       <w:r>
                         <w:t xml:space="preserve">Figure </w:t>
                       </w:r>
-                      <w:r>
-                        <w:fldChar w:fldCharType="begin"/>
-                      </w:r>
-                      <w:r>
-                        <w:instrText xml:space="preserve"> SEQ Figure \* ARABIC </w:instrText>
-                      </w:r>
-                      <w:r>
-                        <w:fldChar w:fldCharType="separate"/>
-                      </w:r>
-                      <w:r>
-                        <w:rPr>
-                          <w:noProof/>
-                        </w:rPr>
-                        <w:t>12</w:t>
-                      </w:r>
-                      <w:r>
-                        <w:fldChar w:fldCharType="end"/>
-                      </w:r>
+                      <w:fldSimple w:instr=" SEQ Figure \* ARABIC ">
+                        <w:r>
+                          <w:rPr>
+                            <w:noProof/>
+                          </w:rPr>
+                          <w:t>12</w:t>
+                        </w:r>
+                      </w:fldSimple>
                       <w:r>
                         <w:t xml:space="preserve">. IP </w:t>
                       </w:r>
@@ -9854,7 +9786,7 @@
                               <w:pStyle w:val="Caption"/>
                               <w:bidi w:val="0"/>
                               <w:rPr>
-                                <w:rFonts w:asciiTheme="majorBidi" w:eastAsia="Calibri" w:hAnsiTheme="majorBidi" w:cstheme="majorBidi" w:hint="cs"/>
+                                <w:rFonts w:asciiTheme="majorBidi" w:eastAsia="Calibri" w:hAnsiTheme="majorBidi" w:cstheme="majorBidi"/>
                                 <w:b/>
                                 <w:bCs/>
                                 <w:noProof/>
@@ -9960,7 +9892,7 @@
                         <w:pStyle w:val="Caption"/>
                         <w:bidi w:val="0"/>
                         <w:rPr>
-                          <w:rFonts w:asciiTheme="majorBidi" w:eastAsia="Calibri" w:hAnsiTheme="majorBidi" w:cstheme="majorBidi" w:hint="cs"/>
+                          <w:rFonts w:asciiTheme="majorBidi" w:eastAsia="Calibri" w:hAnsiTheme="majorBidi" w:cstheme="majorBidi"/>
                           <w:b/>
                           <w:bCs/>
                           <w:noProof/>
@@ -10398,7 +10330,7 @@
         <w:spacing w:before="240" w:line="276" w:lineRule="auto"/>
         <w:jc w:val="right"/>
         <w:rPr>
-          <w:rFonts w:asciiTheme="majorBidi" w:eastAsia="Calibri" w:hAnsiTheme="majorBidi" w:cstheme="majorBidi" w:hint="cs"/>
+          <w:rFonts w:asciiTheme="majorBidi" w:eastAsia="Calibri" w:hAnsiTheme="majorBidi" w:cstheme="majorBidi"/>
           <w:b/>
           <w:bCs/>
           <w:sz w:val="28"/>
@@ -10438,7 +10370,7 @@
           <w:sz w:val="28"/>
           <w:szCs w:val="28"/>
         </w:rPr>
-        <w:t>Use case diagram</w:t>
+        <w:t>Use case diagram…………………………………………………...….2</w:t>
       </w:r>
       <w:r>
         <w:rPr>
@@ -10448,37 +10380,7 @@
           <w:sz w:val="28"/>
           <w:szCs w:val="28"/>
         </w:rPr>
-        <w:t>………………………………………………</w:t>
-      </w:r>
-      <w:r>
-        <w:rPr>
-          <w:rFonts w:asciiTheme="majorBidi" w:eastAsia="Calibri" w:hAnsiTheme="majorBidi" w:cstheme="majorBidi"/>
-          <w:b/>
-          <w:bCs/>
-          <w:sz w:val="28"/>
-          <w:szCs w:val="28"/>
-        </w:rPr>
-        <w:t>…...</w:t>
-      </w:r>
-      <w:r>
-        <w:rPr>
-          <w:rFonts w:asciiTheme="majorBidi" w:eastAsia="Calibri" w:hAnsiTheme="majorBidi" w:cstheme="majorBidi"/>
-          <w:b/>
-          <w:bCs/>
-          <w:sz w:val="28"/>
-          <w:szCs w:val="28"/>
-        </w:rPr>
-        <w:t>….</w:t>
-      </w:r>
-      <w:r>
-        <w:rPr>
-          <w:rFonts w:asciiTheme="majorBidi" w:eastAsia="Calibri" w:hAnsiTheme="majorBidi" w:cstheme="majorBidi"/>
-          <w:b/>
-          <w:bCs/>
-          <w:sz w:val="28"/>
-          <w:szCs w:val="28"/>
-        </w:rPr>
-        <w:t>20</w:t>
+        <w:t>1</w:t>
       </w:r>
     </w:p>
     <w:p>
@@ -10502,7 +10404,7 @@
           <w:sz w:val="28"/>
           <w:szCs w:val="28"/>
         </w:rPr>
-        <w:t>IP History page...</w:t>
+        <w:t>IP History page...…………………………………………………...….2</w:t>
       </w:r>
       <w:r>
         <w:rPr>
@@ -10512,17 +10414,7 @@
           <w:sz w:val="28"/>
           <w:szCs w:val="28"/>
         </w:rPr>
-        <w:t>…………………………………………………...….2</w:t>
-      </w:r>
-      <w:r>
-        <w:rPr>
-          <w:rFonts w:asciiTheme="majorBidi" w:eastAsia="Calibri" w:hAnsiTheme="majorBidi" w:cstheme="majorBidi"/>
-          <w:b/>
-          <w:bCs/>
-          <w:sz w:val="28"/>
-          <w:szCs w:val="28"/>
-        </w:rPr>
-        <w:t>1</w:t>
+        <w:t>2</w:t>
       </w:r>
     </w:p>
     <w:p>
@@ -10566,7 +10458,7 @@
           <w:sz w:val="28"/>
           <w:szCs w:val="28"/>
         </w:rPr>
-        <w:t>ist</w:t>
+        <w:t>ist page...……………..………………………………………...….2</w:t>
       </w:r>
       <w:r>
         <w:rPr>
@@ -10576,27 +10468,7 @@
           <w:sz w:val="28"/>
           <w:szCs w:val="28"/>
         </w:rPr>
-        <w:t xml:space="preserve"> page...……</w:t>
-      </w:r>
-      <w:r>
-        <w:rPr>
-          <w:rFonts w:asciiTheme="majorBidi" w:eastAsia="Calibri" w:hAnsiTheme="majorBidi" w:cstheme="majorBidi"/>
-          <w:b/>
-          <w:bCs/>
-          <w:sz w:val="28"/>
-          <w:szCs w:val="28"/>
-        </w:rPr>
-        <w:t>………..</w:t>
-      </w:r>
-      <w:r>
-        <w:rPr>
-          <w:rFonts w:asciiTheme="majorBidi" w:eastAsia="Calibri" w:hAnsiTheme="majorBidi" w:cstheme="majorBidi"/>
-          <w:b/>
-          <w:bCs/>
-          <w:sz w:val="28"/>
-          <w:szCs w:val="28"/>
-        </w:rPr>
-        <w:t>………………………………………...….21</w:t>
+        <w:t>2</w:t>
       </w:r>
     </w:p>
     <w:p>
@@ -10604,7 +10476,7 @@
         <w:spacing w:before="240" w:line="276" w:lineRule="auto"/>
         <w:jc w:val="right"/>
         <w:rPr>
-          <w:rFonts w:asciiTheme="majorBidi" w:eastAsia="Calibri" w:hAnsiTheme="majorBidi" w:cstheme="majorBidi" w:hint="cs"/>
+          <w:rFonts w:asciiTheme="majorBidi" w:eastAsia="Calibri" w:hAnsiTheme="majorBidi" w:cstheme="majorBidi"/>
           <w:b/>
           <w:bCs/>
           <w:sz w:val="28"/>
@@ -10620,7 +10492,7 @@
           <w:sz w:val="28"/>
           <w:szCs w:val="28"/>
         </w:rPr>
-        <w:t xml:space="preserve">IP </w:t>
+        <w:t>IP Exists page...……………………...……………………………...….2</w:t>
       </w:r>
       <w:r>
         <w:rPr>
@@ -10630,47 +10502,7 @@
           <w:sz w:val="28"/>
           <w:szCs w:val="28"/>
         </w:rPr>
-        <w:t>Exists</w:t>
-      </w:r>
-      <w:r>
-        <w:rPr>
-          <w:rFonts w:asciiTheme="majorBidi" w:eastAsia="Calibri" w:hAnsiTheme="majorBidi" w:cstheme="majorBidi"/>
-          <w:b/>
-          <w:bCs/>
-          <w:sz w:val="28"/>
-          <w:szCs w:val="28"/>
-        </w:rPr>
-        <w:t xml:space="preserve"> page...……………………</w:t>
-      </w:r>
-      <w:r>
-        <w:rPr>
-          <w:rFonts w:asciiTheme="majorBidi" w:eastAsia="Calibri" w:hAnsiTheme="majorBidi" w:cstheme="majorBidi"/>
-          <w:b/>
-          <w:bCs/>
-          <w:sz w:val="28"/>
-          <w:szCs w:val="28"/>
-        </w:rPr>
-        <w:t>...</w:t>
-      </w:r>
-      <w:r>
-        <w:rPr>
-          <w:rFonts w:asciiTheme="majorBidi" w:eastAsia="Calibri" w:hAnsiTheme="majorBidi" w:cstheme="majorBidi"/>
-          <w:b/>
-          <w:bCs/>
-          <w:sz w:val="28"/>
-          <w:szCs w:val="28"/>
-        </w:rPr>
-        <w:t>……………………………...….2</w:t>
-      </w:r>
-      <w:r>
-        <w:rPr>
-          <w:rFonts w:asciiTheme="majorBidi" w:eastAsia="Calibri" w:hAnsiTheme="majorBidi" w:cstheme="majorBidi"/>
-          <w:b/>
-          <w:bCs/>
-          <w:sz w:val="28"/>
-          <w:szCs w:val="28"/>
-        </w:rPr>
-        <w:t>2</w:t>
+        <w:t>3</w:t>
       </w:r>
     </w:p>
     <w:p>
@@ -10678,7 +10510,7 @@
         <w:spacing w:before="240" w:line="276" w:lineRule="auto"/>
         <w:jc w:val="right"/>
         <w:rPr>
-          <w:rFonts w:asciiTheme="majorBidi" w:eastAsia="Calibri" w:hAnsiTheme="majorBidi" w:cstheme="majorBidi" w:hint="cs"/>
+          <w:rFonts w:asciiTheme="majorBidi" w:eastAsia="Calibri" w:hAnsiTheme="majorBidi" w:cstheme="majorBidi"/>
           <w:b/>
           <w:bCs/>
           <w:sz w:val="28"/>
@@ -10692,7 +10524,7 @@
         <w:spacing w:before="240" w:line="276" w:lineRule="auto"/>
         <w:jc w:val="right"/>
         <w:rPr>
-          <w:rFonts w:asciiTheme="majorBidi" w:eastAsia="Calibri" w:hAnsiTheme="majorBidi" w:cstheme="majorBidi" w:hint="cs"/>
+          <w:rFonts w:asciiTheme="majorBidi" w:eastAsia="Calibri" w:hAnsiTheme="majorBidi" w:cstheme="majorBidi"/>
           <w:b/>
           <w:bCs/>
           <w:sz w:val="28"/>
@@ -10706,7 +10538,7 @@
         <w:spacing w:before="240" w:line="276" w:lineRule="auto"/>
         <w:jc w:val="right"/>
         <w:rPr>
-          <w:rFonts w:asciiTheme="majorBidi" w:eastAsia="Calibri" w:hAnsiTheme="majorBidi" w:cstheme="majorBidi" w:hint="cs"/>
+          <w:rFonts w:asciiTheme="majorBidi" w:eastAsia="Calibri" w:hAnsiTheme="majorBidi" w:cstheme="majorBidi"/>
           <w:b/>
           <w:bCs/>
           <w:sz w:val="28"/>
@@ -10720,7 +10552,7 @@
         <w:spacing w:before="240" w:line="276" w:lineRule="auto"/>
         <w:jc w:val="right"/>
         <w:rPr>
-          <w:rFonts w:asciiTheme="majorBidi" w:eastAsia="Calibri" w:hAnsiTheme="majorBidi" w:cstheme="majorBidi" w:hint="cs"/>
+          <w:rFonts w:asciiTheme="majorBidi" w:eastAsia="Calibri" w:hAnsiTheme="majorBidi" w:cstheme="majorBidi"/>
           <w:b/>
           <w:bCs/>
           <w:sz w:val="28"/>

</xml_diff>